<commit_message>
Minor updates to document where things are
</commit_message>
<xml_diff>
--- a/Case Study 2 Assignment Submission.docx
+++ b/Case Study 2 Assignment Submission.docx
@@ -77,19 +77,7 @@
           <w:rPr>
             <w:rStyle w:val="Hyperlink"/>
           </w:rPr>
-          <w:t>https://github.com/ayule89/SM</w:t>
-        </w:r>
-        <w:r>
-          <w:rPr>
-            <w:rStyle w:val="Hyperlink"/>
-          </w:rPr>
-          <w:t>U</w:t>
-        </w:r>
-        <w:r>
-          <w:rPr>
-            <w:rStyle w:val="Hyperlink"/>
-          </w:rPr>
-          <w:t>_DDS_CaseStudy2</w:t>
+          <w:t>https://github.com/ayule89/SMU_DDS_CaseStudy2</w:t>
         </w:r>
       </w:hyperlink>
     </w:p>
@@ -116,9 +104,175 @@
           <w:rPr>
             <w:rStyle w:val="Hyperlink"/>
           </w:rPr>
-          <w:t>https://youtu.be/-xCeg4tkbVA</w:t>
+          <w:t>https://youtu.be/PLQkg_tmZhs</w:t>
         </w:r>
       </w:hyperlink>
+    </w:p>
+    <w:p/>
+    <w:p>
+      <w:pPr>
+        <w:rPr>
+          <w:b/>
+          <w:bCs/>
+        </w:rPr>
+      </w:pPr>
+      <w:r>
+        <w:rPr>
+          <w:b/>
+          <w:bCs/>
+        </w:rPr>
+        <w:t xml:space="preserve">Link to </w:t>
+      </w:r>
+      <w:proofErr w:type="spellStart"/>
+      <w:r>
+        <w:rPr>
+          <w:b/>
+          <w:bCs/>
+        </w:rPr>
+        <w:t>github</w:t>
+      </w:r>
+      <w:proofErr w:type="spellEnd"/>
+      <w:r>
+        <w:rPr>
+          <w:b/>
+          <w:bCs/>
+        </w:rPr>
+        <w:t xml:space="preserve"> page with rendered HTML from markdown file</w:t>
+      </w:r>
+      <w:r>
+        <w:rPr>
+          <w:b/>
+          <w:bCs/>
+        </w:rPr>
+        <w:t xml:space="preserve"> including link to YouTube video</w:t>
+      </w:r>
+    </w:p>
+    <w:p/>
+    <w:p>
+      <w:hyperlink r:id="rId6" w:history="1">
+        <w:r>
+          <w:rPr>
+            <w:rStyle w:val="Hyperlink"/>
+          </w:rPr>
+          <w:t>https://ayule89.github.io/SMU_DDS_CaseStudy2.html</w:t>
+        </w:r>
+      </w:hyperlink>
+    </w:p>
+    <w:p/>
+    <w:p>
+      <w:pPr>
+        <w:rPr>
+          <w:b/>
+          <w:bCs/>
+        </w:rPr>
+      </w:pPr>
+      <w:r>
+        <w:rPr>
+          <w:b/>
+          <w:bCs/>
+        </w:rPr>
+        <w:t>Submitted attrition and salary predictions from my models can be found in the repository</w:t>
+      </w:r>
+    </w:p>
+    <w:p>
+      <w:pPr>
+        <w:rPr>
+          <w:b/>
+          <w:bCs/>
+        </w:rPr>
+      </w:pPr>
+    </w:p>
+    <w:p>
+      <w:pPr>
+        <w:rPr>
+          <w:b/>
+          <w:bCs/>
+        </w:rPr>
+      </w:pPr>
+      <w:hyperlink r:id="rId7" w:history="1">
+        <w:r>
+          <w:rPr>
+            <w:rStyle w:val="Hyperlink"/>
+            <w:b/>
+            <w:bCs/>
+          </w:rPr>
+          <w:t>https://github.com/ayule89/SMU_DDS_CaseStudy2/blob/main/Case%202%20Predictions%20Yule%20</w:t>
+        </w:r>
+        <w:r>
+          <w:rPr>
+            <w:rStyle w:val="Hyperlink"/>
+            <w:b/>
+            <w:bCs/>
+          </w:rPr>
+          <w:t>A</w:t>
+        </w:r>
+        <w:r>
+          <w:rPr>
+            <w:rStyle w:val="Hyperlink"/>
+            <w:b/>
+            <w:bCs/>
+          </w:rPr>
+          <w:t>ttrition.csv</w:t>
+        </w:r>
+      </w:hyperlink>
+    </w:p>
+    <w:p>
+      <w:pPr>
+        <w:rPr>
+          <w:b/>
+          <w:bCs/>
+        </w:rPr>
+      </w:pPr>
+    </w:p>
+    <w:p>
+      <w:pPr>
+        <w:rPr>
+          <w:b/>
+          <w:bCs/>
+        </w:rPr>
+      </w:pPr>
+      <w:hyperlink r:id="rId8" w:history="1">
+        <w:r>
+          <w:rPr>
+            <w:rStyle w:val="Hyperlink"/>
+            <w:b/>
+            <w:bCs/>
+          </w:rPr>
+          <w:t>https://github.com</w:t>
+        </w:r>
+        <w:r>
+          <w:rPr>
+            <w:rStyle w:val="Hyperlink"/>
+            <w:b/>
+            <w:bCs/>
+          </w:rPr>
+          <w:t>/</w:t>
+        </w:r>
+        <w:r>
+          <w:rPr>
+            <w:rStyle w:val="Hyperlink"/>
+            <w:b/>
+            <w:bCs/>
+          </w:rPr>
+          <w:t>ayule89/SMU_DDS_CaseStudy2/blob/main/Case%202%20Predictions%20Yule%20Salary.csv</w:t>
+        </w:r>
+      </w:hyperlink>
+    </w:p>
+    <w:p>
+      <w:pPr>
+        <w:rPr>
+          <w:b/>
+          <w:bCs/>
+        </w:rPr>
+      </w:pPr>
+    </w:p>
+    <w:p>
+      <w:pPr>
+        <w:rPr>
+          <w:b/>
+          <w:bCs/>
+        </w:rPr>
+      </w:pPr>
     </w:p>
     <w:p/>
     <w:sectPr>

</xml_diff>